<commit_message>
set up for plus sign oltp method
</commit_message>
<xml_diff>
--- a/Project Design for subsystem process Template.docx
+++ b/Project Design for subsystem process Template.docx
@@ -1224,8 +1224,6 @@
               </w:rPr>
               <w:t xml:space="preserve">title, </w:t>
             </w:r>
-            <w:bookmarkStart w:id="0" w:name="_GoBack"/>
-            <w:bookmarkEnd w:id="0"/>
             <w:proofErr w:type="spellStart"/>
             <w:r>
               <w:rPr>
@@ -2064,13 +2062,7 @@
               <w:rPr>
                 <w:lang w:val="en-CA"/>
               </w:rPr>
-              <w:t>Artist</w:t>
-            </w:r>
-            <w:r>
-              <w:rPr>
-                <w:lang w:val="en-CA"/>
-              </w:rPr>
-              <w:t>DDL</w:t>
+              <w:t>ArtistDDL</w:t>
             </w:r>
             <w:proofErr w:type="spellEnd"/>
           </w:p>
@@ -2360,6 +2352,608 @@
         </w:rPr>
       </w:pPr>
     </w:p>
+    <w:tbl>
+      <w:tblPr>
+        <w:tblStyle w:val="TableGrid"/>
+        <w:tblW w:w="0" w:type="auto"/>
+        <w:tblLook w:val="04A0" w:firstRow="1" w:lastRow="0" w:firstColumn="1" w:lastColumn="0" w:noHBand="0" w:noVBand="1"/>
+      </w:tblPr>
+      <w:tblGrid>
+        <w:gridCol w:w="2405"/>
+        <w:gridCol w:w="2126"/>
+        <w:gridCol w:w="4819"/>
+      </w:tblGrid>
+      <w:tr>
+        <w:tc>
+          <w:tcPr>
+            <w:tcW w:w="4531" w:type="dxa"/>
+            <w:gridSpan w:val="2"/>
+            <w:shd w:val="clear" w:color="auto" w:fill="DBDBDB" w:themeFill="accent3" w:themeFillTint="66"/>
+          </w:tcPr>
+          <w:p>
+            <w:pPr>
+              <w:rPr>
+                <w:b/>
+                <w:sz w:val="18"/>
+                <w:lang w:val="en-CA"/>
+              </w:rPr>
+            </w:pPr>
+            <w:r>
+              <w:rPr>
+                <w:b/>
+                <w:sz w:val="18"/>
+                <w:lang w:val="en-CA"/>
+              </w:rPr>
+              <w:t>Controls</w:t>
+            </w:r>
+          </w:p>
+        </w:tc>
+        <w:tc>
+          <w:tcPr>
+            <w:tcW w:w="4819" w:type="dxa"/>
+            <w:shd w:val="clear" w:color="auto" w:fill="DBDBDB" w:themeFill="accent3" w:themeFillTint="66"/>
+          </w:tcPr>
+          <w:p>
+            <w:pPr>
+              <w:rPr>
+                <w:b/>
+                <w:sz w:val="18"/>
+                <w:lang w:val="en-CA"/>
+              </w:rPr>
+            </w:pPr>
+            <w:r>
+              <w:rPr>
+                <w:b/>
+                <w:sz w:val="18"/>
+                <w:lang w:val="en-CA"/>
+              </w:rPr>
+              <w:t>Events</w:t>
+            </w:r>
+          </w:p>
+        </w:tc>
+      </w:tr>
+      <w:tr>
+        <w:tc>
+          <w:tcPr>
+            <w:tcW w:w="4531" w:type="dxa"/>
+            <w:gridSpan w:val="2"/>
+          </w:tcPr>
+          <w:p>
+            <w:pPr>
+              <w:rPr>
+                <w:lang w:val="en-CA"/>
+              </w:rPr>
+            </w:pPr>
+            <w:proofErr w:type="spellStart"/>
+            <w:r>
+              <w:rPr>
+                <w:lang w:val="en-CA"/>
+              </w:rPr>
+              <w:t>TrackSelectionList</w:t>
+            </w:r>
+            <w:proofErr w:type="spellEnd"/>
+            <w:r>
+              <w:rPr>
+                <w:lang w:val="en-CA"/>
+              </w:rPr>
+              <w:t xml:space="preserve">, </w:t>
+            </w:r>
+            <w:proofErr w:type="spellStart"/>
+            <w:r>
+              <w:rPr>
+                <w:lang w:val="en-CA"/>
+              </w:rPr>
+              <w:t>PlayList</w:t>
+            </w:r>
+            <w:proofErr w:type="spellEnd"/>
+            <w:r>
+              <w:rPr>
+                <w:lang w:val="en-CA"/>
+              </w:rPr>
+              <w:t xml:space="preserve">, </w:t>
+            </w:r>
+            <w:proofErr w:type="spellStart"/>
+            <w:r>
+              <w:rPr>
+                <w:lang w:val="en-CA"/>
+              </w:rPr>
+              <w:t>PlaylistName</w:t>
+            </w:r>
+            <w:proofErr w:type="spellEnd"/>
+          </w:p>
+        </w:tc>
+        <w:tc>
+          <w:tcPr>
+            <w:tcW w:w="4819" w:type="dxa"/>
+          </w:tcPr>
+          <w:p>
+            <w:pPr>
+              <w:rPr>
+                <w:lang w:val="en-CA"/>
+              </w:rPr>
+            </w:pPr>
+            <w:r>
+              <w:rPr>
+                <w:lang w:val="en-CA"/>
+              </w:rPr>
+              <w:t>Code-behind</w:t>
+            </w:r>
+          </w:p>
+          <w:p>
+            <w:pPr>
+              <w:pStyle w:val="ListParagraph"/>
+              <w:numPr>
+                <w:ilvl w:val="0"/>
+                <w:numId w:val="3"/>
+              </w:numPr>
+              <w:rPr>
+                <w:lang w:val="en-CA"/>
+              </w:rPr>
+            </w:pPr>
+            <w:r>
+              <w:rPr>
+                <w:lang w:val="en-CA"/>
+              </w:rPr>
+              <w:t>Collect track information, playlist name and username</w:t>
+            </w:r>
+          </w:p>
+          <w:p>
+            <w:pPr>
+              <w:pStyle w:val="ListParagraph"/>
+              <w:numPr>
+                <w:ilvl w:val="0"/>
+                <w:numId w:val="3"/>
+              </w:numPr>
+              <w:rPr>
+                <w:lang w:val="en-CA"/>
+              </w:rPr>
+            </w:pPr>
+            <w:r>
+              <w:rPr>
+                <w:lang w:val="en-CA"/>
+              </w:rPr>
+              <w:t>Validate</w:t>
+            </w:r>
+          </w:p>
+          <w:p>
+            <w:pPr>
+              <w:pStyle w:val="ListParagraph"/>
+              <w:numPr>
+                <w:ilvl w:val="0"/>
+                <w:numId w:val="3"/>
+              </w:numPr>
+              <w:rPr>
+                <w:lang w:val="en-CA"/>
+              </w:rPr>
+            </w:pPr>
+            <w:r>
+              <w:rPr>
+                <w:lang w:val="en-CA"/>
+              </w:rPr>
+              <w:t>Send validate data to BLL</w:t>
+            </w:r>
+          </w:p>
+          <w:p>
+            <w:pPr>
+              <w:pStyle w:val="ListParagraph"/>
+              <w:numPr>
+                <w:ilvl w:val="0"/>
+                <w:numId w:val="3"/>
+              </w:numPr>
+              <w:rPr>
+                <w:lang w:val="en-CA"/>
+              </w:rPr>
+            </w:pPr>
+            <w:r>
+              <w:rPr>
+                <w:lang w:val="en-CA"/>
+              </w:rPr>
+              <w:t>Refresh the playlist display</w:t>
+            </w:r>
+          </w:p>
+        </w:tc>
+      </w:tr>
+      <w:tr>
+        <w:tc>
+          <w:tcPr>
+            <w:tcW w:w="9350" w:type="dxa"/>
+            <w:gridSpan w:val="3"/>
+            <w:shd w:val="clear" w:color="auto" w:fill="DBDBDB" w:themeFill="accent3" w:themeFillTint="66"/>
+          </w:tcPr>
+          <w:p>
+            <w:pPr>
+              <w:rPr>
+                <w:lang w:val="en-CA"/>
+              </w:rPr>
+            </w:pPr>
+            <w:r>
+              <w:rPr>
+                <w:b/>
+                <w:sz w:val="18"/>
+                <w:lang w:val="en-CA"/>
+              </w:rPr>
+              <w:t>BBL Class(</w:t>
+            </w:r>
+            <w:proofErr w:type="spellStart"/>
+            <w:r>
+              <w:rPr>
+                <w:b/>
+                <w:sz w:val="18"/>
+                <w:lang w:val="en-CA"/>
+              </w:rPr>
+              <w:t>es</w:t>
+            </w:r>
+            <w:proofErr w:type="spellEnd"/>
+            <w:r>
+              <w:rPr>
+                <w:b/>
+                <w:sz w:val="18"/>
+                <w:lang w:val="en-CA"/>
+              </w:rPr>
+              <w:t>) and Method (s)</w:t>
+            </w:r>
+          </w:p>
+        </w:tc>
+      </w:tr>
+      <w:tr>
+        <w:tc>
+          <w:tcPr>
+            <w:tcW w:w="2405" w:type="dxa"/>
+          </w:tcPr>
+          <w:p>
+            <w:pPr>
+              <w:rPr>
+                <w:lang w:val="en-CA"/>
+              </w:rPr>
+            </w:pPr>
+            <w:proofErr w:type="spellStart"/>
+            <w:r>
+              <w:rPr>
+                <w:lang w:val="en-CA"/>
+              </w:rPr>
+              <w:t>PlaylistTracks</w:t>
+            </w:r>
+            <w:r>
+              <w:rPr>
+                <w:lang w:val="en-CA"/>
+              </w:rPr>
+              <w:t>Controller</w:t>
+            </w:r>
+            <w:proofErr w:type="spellEnd"/>
+          </w:p>
+        </w:tc>
+        <w:tc>
+          <w:tcPr>
+            <w:tcW w:w="6945" w:type="dxa"/>
+            <w:gridSpan w:val="2"/>
+          </w:tcPr>
+          <w:p>
+            <w:pPr>
+              <w:rPr>
+                <w:lang w:val="en-CA"/>
+              </w:rPr>
+            </w:pPr>
+            <w:r>
+              <w:rPr>
+                <w:lang w:val="en-CA"/>
+              </w:rPr>
+              <w:t>void</w:t>
+            </w:r>
+            <w:r>
+              <w:rPr>
+                <w:lang w:val="en-CA"/>
+              </w:rPr>
+              <w:t xml:space="preserve"> </w:t>
+            </w:r>
+            <w:proofErr w:type="spellStart"/>
+            <w:r>
+              <w:rPr>
+                <w:lang w:val="en-CA"/>
+              </w:rPr>
+              <w:t>Add_TrackToPlaylist</w:t>
+            </w:r>
+            <w:proofErr w:type="spellEnd"/>
+            <w:r>
+              <w:rPr>
+                <w:lang w:val="en-CA"/>
+              </w:rPr>
+              <w:t>(</w:t>
+            </w:r>
+            <w:r>
+              <w:rPr>
+                <w:lang w:val="en-CA"/>
+              </w:rPr>
+              <w:t xml:space="preserve">string </w:t>
+            </w:r>
+            <w:proofErr w:type="spellStart"/>
+            <w:r>
+              <w:rPr>
+                <w:lang w:val="en-CA"/>
+              </w:rPr>
+              <w:t>playlistname</w:t>
+            </w:r>
+            <w:proofErr w:type="spellEnd"/>
+            <w:r>
+              <w:rPr>
+                <w:lang w:val="en-CA"/>
+              </w:rPr>
+              <w:t xml:space="preserve">, string username, </w:t>
+            </w:r>
+            <w:proofErr w:type="spellStart"/>
+            <w:r>
+              <w:rPr>
+                <w:lang w:val="en-CA"/>
+              </w:rPr>
+              <w:t>int</w:t>
+            </w:r>
+            <w:proofErr w:type="spellEnd"/>
+            <w:r>
+              <w:rPr>
+                <w:lang w:val="en-CA"/>
+              </w:rPr>
+              <w:t xml:space="preserve"> </w:t>
+            </w:r>
+            <w:proofErr w:type="spellStart"/>
+            <w:r>
+              <w:rPr>
+                <w:lang w:val="en-CA"/>
+              </w:rPr>
+              <w:t>trackid</w:t>
+            </w:r>
+            <w:proofErr w:type="spellEnd"/>
+            <w:r>
+              <w:rPr>
+                <w:lang w:val="en-CA"/>
+              </w:rPr>
+              <w:t>)</w:t>
+            </w:r>
+          </w:p>
+          <w:p>
+            <w:pPr>
+              <w:rPr>
+                <w:lang w:val="en-CA"/>
+              </w:rPr>
+            </w:pPr>
+            <w:r>
+              <w:rPr>
+                <w:lang w:val="en-CA"/>
+              </w:rPr>
+              <w:t>TRX(crea</w:t>
+            </w:r>
+            <w:r>
+              <w:rPr>
+                <w:lang w:val="en-CA"/>
+              </w:rPr>
+              <w:t>t</w:t>
+            </w:r>
+            <w:r>
+              <w:rPr>
+                <w:lang w:val="en-CA"/>
+              </w:rPr>
+              <w:t>e a playlist if needed</w:t>
+            </w:r>
+            <w:r>
+              <w:rPr>
+                <w:lang w:val="en-CA"/>
+              </w:rPr>
+              <w:t>, add a track to the playlist</w:t>
+            </w:r>
+            <w:r>
+              <w:rPr>
+                <w:lang w:val="en-CA"/>
+              </w:rPr>
+              <w:t>)</w:t>
+            </w:r>
+          </w:p>
+          <w:p>
+            <w:pPr>
+              <w:rPr>
+                <w:lang w:val="en-CA"/>
+              </w:rPr>
+            </w:pPr>
+            <w:r>
+              <w:rPr>
+                <w:lang w:val="en-CA"/>
+              </w:rPr>
+              <w:t>List&lt;</w:t>
+            </w:r>
+            <w:r>
+              <w:rPr>
+                <w:lang w:val="en-CA"/>
+              </w:rPr>
+              <w:t xml:space="preserve"> </w:t>
+            </w:r>
+            <w:proofErr w:type="spellStart"/>
+            <w:r>
+              <w:rPr>
+                <w:lang w:val="en-CA"/>
+              </w:rPr>
+              <w:t>UserPlaylistTrack</w:t>
+            </w:r>
+            <w:proofErr w:type="spellEnd"/>
+            <w:r>
+              <w:rPr>
+                <w:lang w:val="en-CA"/>
+              </w:rPr>
+              <w:t xml:space="preserve"> </w:t>
+            </w:r>
+            <w:bookmarkStart w:id="0" w:name="_GoBack"/>
+            <w:bookmarkEnd w:id="0"/>
+            <w:r>
+              <w:rPr>
+                <w:lang w:val="en-CA"/>
+              </w:rPr>
+              <w:t xml:space="preserve">&gt; </w:t>
+            </w:r>
+            <w:proofErr w:type="spellStart"/>
+            <w:r>
+              <w:rPr>
+                <w:lang w:val="en-CA"/>
+              </w:rPr>
+              <w:t>PlaylistTracks_GetByPlaylist</w:t>
+            </w:r>
+            <w:proofErr w:type="spellEnd"/>
+            <w:r>
+              <w:rPr>
+                <w:lang w:val="en-CA"/>
+              </w:rPr>
+              <w:t xml:space="preserve">(string </w:t>
+            </w:r>
+            <w:proofErr w:type="spellStart"/>
+            <w:r>
+              <w:rPr>
+                <w:lang w:val="en-CA"/>
+              </w:rPr>
+              <w:t>playlistname</w:t>
+            </w:r>
+            <w:proofErr w:type="spellEnd"/>
+            <w:r>
+              <w:rPr>
+                <w:lang w:val="en-CA"/>
+              </w:rPr>
+              <w:t>, string username)</w:t>
+            </w:r>
+          </w:p>
+          <w:p>
+            <w:pPr>
+              <w:rPr>
+                <w:lang w:val="en-CA"/>
+              </w:rPr>
+            </w:pPr>
+            <w:r>
+              <w:rPr>
+                <w:lang w:val="en-CA"/>
+              </w:rPr>
+              <w:t>Retrieve the playlist for the user via playlist name.</w:t>
+            </w:r>
+          </w:p>
+        </w:tc>
+      </w:tr>
+      <w:tr>
+        <w:tc>
+          <w:tcPr>
+            <w:tcW w:w="4531" w:type="dxa"/>
+            <w:gridSpan w:val="2"/>
+            <w:shd w:val="clear" w:color="auto" w:fill="DBDBDB" w:themeFill="accent3" w:themeFillTint="66"/>
+          </w:tcPr>
+          <w:p>
+            <w:pPr>
+              <w:rPr>
+                <w:b/>
+                <w:sz w:val="18"/>
+                <w:lang w:val="en-CA"/>
+              </w:rPr>
+            </w:pPr>
+            <w:r>
+              <w:rPr>
+                <w:b/>
+                <w:sz w:val="18"/>
+                <w:lang w:val="en-CA"/>
+              </w:rPr>
+              <w:t>SQL Table(s): (C,R,U,D)</w:t>
+            </w:r>
+          </w:p>
+        </w:tc>
+        <w:tc>
+          <w:tcPr>
+            <w:tcW w:w="4819" w:type="dxa"/>
+            <w:shd w:val="clear" w:color="auto" w:fill="DBDBDB" w:themeFill="accent3" w:themeFillTint="66"/>
+          </w:tcPr>
+          <w:p>
+            <w:pPr>
+              <w:rPr>
+                <w:b/>
+                <w:sz w:val="18"/>
+                <w:lang w:val="en-CA"/>
+              </w:rPr>
+            </w:pPr>
+            <w:r>
+              <w:rPr>
+                <w:b/>
+                <w:sz w:val="18"/>
+                <w:lang w:val="en-CA"/>
+              </w:rPr>
+              <w:t>Entities/DTOs/POCOs</w:t>
+            </w:r>
+          </w:p>
+        </w:tc>
+      </w:tr>
+      <w:tr>
+        <w:tc>
+          <w:tcPr>
+            <w:tcW w:w="4531" w:type="dxa"/>
+            <w:gridSpan w:val="2"/>
+          </w:tcPr>
+          <w:p>
+            <w:pPr>
+              <w:rPr>
+                <w:lang w:val="en-CA"/>
+              </w:rPr>
+            </w:pPr>
+            <w:r>
+              <w:rPr>
+                <w:lang w:val="en-CA"/>
+              </w:rPr>
+              <w:t xml:space="preserve">Playlist(C </w:t>
+            </w:r>
+            <w:proofErr w:type="spellStart"/>
+            <w:r>
+              <w:rPr>
+                <w:lang w:val="en-CA"/>
+              </w:rPr>
+              <w:t>opt,R</w:t>
+            </w:r>
+            <w:proofErr w:type="spellEnd"/>
+            <w:r>
+              <w:rPr>
+                <w:lang w:val="en-CA"/>
+              </w:rPr>
+              <w:t xml:space="preserve">), </w:t>
+            </w:r>
+            <w:proofErr w:type="spellStart"/>
+            <w:r>
+              <w:rPr>
+                <w:lang w:val="en-CA"/>
+              </w:rPr>
+              <w:t>PlaylistTracks</w:t>
+            </w:r>
+            <w:proofErr w:type="spellEnd"/>
+            <w:r>
+              <w:rPr>
+                <w:lang w:val="en-CA"/>
+              </w:rPr>
+              <w:t>(C,R)</w:t>
+            </w:r>
+          </w:p>
+        </w:tc>
+        <w:tc>
+          <w:tcPr>
+            <w:tcW w:w="4819" w:type="dxa"/>
+          </w:tcPr>
+          <w:p>
+            <w:pPr>
+              <w:rPr>
+                <w:lang w:val="en-CA"/>
+              </w:rPr>
+            </w:pPr>
+            <w:proofErr w:type="spellStart"/>
+            <w:r>
+              <w:rPr>
+                <w:lang w:val="en-CA"/>
+              </w:rPr>
+              <w:t>UserPlaylistTrack</w:t>
+            </w:r>
+            <w:proofErr w:type="spellEnd"/>
+            <w:r>
+              <w:rPr>
+                <w:lang w:val="en-CA"/>
+              </w:rPr>
+              <w:t>(P)</w:t>
+            </w:r>
+          </w:p>
+        </w:tc>
+      </w:tr>
+    </w:tbl>
     <w:p>
       <w:pPr>
         <w:rPr>
@@ -2500,9 +3094,9 @@
     </w:lvl>
   </w:abstractNum>
   <w:abstractNum w:abstractNumId="1" w15:restartNumberingAfterBreak="0">
-    <w:nsid w:val="63087935"/>
+    <w:nsid w:val="08490F34"/>
     <w:multiLevelType w:val="hybridMultilevel"/>
-    <w:tmpl w:val="8E6E85C0"/>
+    <w:tmpl w:val="DB76BFA8"/>
     <w:lvl w:ilvl="0" w:tplc="04090001">
       <w:start w:val="1"/>
       <w:numFmt w:val="bullet"/>
@@ -2612,10 +3206,126 @@
       </w:rPr>
     </w:lvl>
   </w:abstractNum>
+  <w:abstractNum w:abstractNumId="2" w15:restartNumberingAfterBreak="0">
+    <w:nsid w:val="63087935"/>
+    <w:multiLevelType w:val="hybridMultilevel"/>
+    <w:tmpl w:val="8E6E85C0"/>
+    <w:lvl w:ilvl="0" w:tplc="04090001">
+      <w:start w:val="1"/>
+      <w:numFmt w:val="bullet"/>
+      <w:lvlText w:val=""/>
+      <w:lvlJc w:val="left"/>
+      <w:pPr>
+        <w:ind w:left="720" w:hanging="360"/>
+      </w:pPr>
+      <w:rPr>
+        <w:rFonts w:ascii="Symbol" w:hAnsi="Symbol" w:hint="default"/>
+      </w:rPr>
+    </w:lvl>
+    <w:lvl w:ilvl="1" w:tplc="04090003" w:tentative="1">
+      <w:start w:val="1"/>
+      <w:numFmt w:val="bullet"/>
+      <w:lvlText w:val="o"/>
+      <w:lvlJc w:val="left"/>
+      <w:pPr>
+        <w:ind w:left="1440" w:hanging="360"/>
+      </w:pPr>
+      <w:rPr>
+        <w:rFonts w:ascii="Courier New" w:hAnsi="Courier New" w:cs="Courier New" w:hint="default"/>
+      </w:rPr>
+    </w:lvl>
+    <w:lvl w:ilvl="2" w:tplc="04090005" w:tentative="1">
+      <w:start w:val="1"/>
+      <w:numFmt w:val="bullet"/>
+      <w:lvlText w:val=""/>
+      <w:lvlJc w:val="left"/>
+      <w:pPr>
+        <w:ind w:left="2160" w:hanging="360"/>
+      </w:pPr>
+      <w:rPr>
+        <w:rFonts w:ascii="Wingdings" w:hAnsi="Wingdings" w:hint="default"/>
+      </w:rPr>
+    </w:lvl>
+    <w:lvl w:ilvl="3" w:tplc="04090001" w:tentative="1">
+      <w:start w:val="1"/>
+      <w:numFmt w:val="bullet"/>
+      <w:lvlText w:val=""/>
+      <w:lvlJc w:val="left"/>
+      <w:pPr>
+        <w:ind w:left="2880" w:hanging="360"/>
+      </w:pPr>
+      <w:rPr>
+        <w:rFonts w:ascii="Symbol" w:hAnsi="Symbol" w:hint="default"/>
+      </w:rPr>
+    </w:lvl>
+    <w:lvl w:ilvl="4" w:tplc="04090003" w:tentative="1">
+      <w:start w:val="1"/>
+      <w:numFmt w:val="bullet"/>
+      <w:lvlText w:val="o"/>
+      <w:lvlJc w:val="left"/>
+      <w:pPr>
+        <w:ind w:left="3600" w:hanging="360"/>
+      </w:pPr>
+      <w:rPr>
+        <w:rFonts w:ascii="Courier New" w:hAnsi="Courier New" w:cs="Courier New" w:hint="default"/>
+      </w:rPr>
+    </w:lvl>
+    <w:lvl w:ilvl="5" w:tplc="04090005" w:tentative="1">
+      <w:start w:val="1"/>
+      <w:numFmt w:val="bullet"/>
+      <w:lvlText w:val=""/>
+      <w:lvlJc w:val="left"/>
+      <w:pPr>
+        <w:ind w:left="4320" w:hanging="360"/>
+      </w:pPr>
+      <w:rPr>
+        <w:rFonts w:ascii="Wingdings" w:hAnsi="Wingdings" w:hint="default"/>
+      </w:rPr>
+    </w:lvl>
+    <w:lvl w:ilvl="6" w:tplc="04090001" w:tentative="1">
+      <w:start w:val="1"/>
+      <w:numFmt w:val="bullet"/>
+      <w:lvlText w:val=""/>
+      <w:lvlJc w:val="left"/>
+      <w:pPr>
+        <w:ind w:left="5040" w:hanging="360"/>
+      </w:pPr>
+      <w:rPr>
+        <w:rFonts w:ascii="Symbol" w:hAnsi="Symbol" w:hint="default"/>
+      </w:rPr>
+    </w:lvl>
+    <w:lvl w:ilvl="7" w:tplc="04090003" w:tentative="1">
+      <w:start w:val="1"/>
+      <w:numFmt w:val="bullet"/>
+      <w:lvlText w:val="o"/>
+      <w:lvlJc w:val="left"/>
+      <w:pPr>
+        <w:ind w:left="5760" w:hanging="360"/>
+      </w:pPr>
+      <w:rPr>
+        <w:rFonts w:ascii="Courier New" w:hAnsi="Courier New" w:cs="Courier New" w:hint="default"/>
+      </w:rPr>
+    </w:lvl>
+    <w:lvl w:ilvl="8" w:tplc="04090005" w:tentative="1">
+      <w:start w:val="1"/>
+      <w:numFmt w:val="bullet"/>
+      <w:lvlText w:val=""/>
+      <w:lvlJc w:val="left"/>
+      <w:pPr>
+        <w:ind w:left="6480" w:hanging="360"/>
+      </w:pPr>
+      <w:rPr>
+        <w:rFonts w:ascii="Wingdings" w:hAnsi="Wingdings" w:hint="default"/>
+      </w:rPr>
+    </w:lvl>
+  </w:abstractNum>
   <w:num w:numId="1">
     <w:abstractNumId w:val="0"/>
   </w:num>
   <w:num w:numId="2">
+    <w:abstractNumId w:val="2"/>
+  </w:num>
+  <w:num w:numId="3">
     <w:abstractNumId w:val="1"/>
   </w:num>
 </w:numbering>

</xml_diff>

<commit_message>
finish review of MangaePlaylist web page
</commit_message>
<xml_diff>
--- a/Project Design for subsystem process Template.docx
+++ b/Project Design for subsystem process Template.docx
@@ -3373,13 +3373,7 @@
               <w:rPr>
                 <w:lang w:val="en-CA"/>
               </w:rPr>
-              <w:t xml:space="preserve"> (R)</w:t>
-            </w:r>
-            <w:r>
-              <w:rPr>
-                <w:lang w:val="en-CA"/>
-              </w:rPr>
-              <w:t>, Tracks (R)</w:t>
+              <w:t xml:space="preserve"> (R), Tracks (R)</w:t>
             </w:r>
           </w:p>
         </w:tc>
@@ -3405,13 +3399,7 @@
               <w:rPr>
                 <w:lang w:val="en-CA"/>
               </w:rPr>
-              <w:t xml:space="preserve"> </w:t>
-            </w:r>
-            <w:r>
-              <w:rPr>
-                <w:lang w:val="en-CA"/>
-              </w:rPr>
-              <w:t>(P)</w:t>
+              <w:t xml:space="preserve"> (P)</w:t>
             </w:r>
           </w:p>
         </w:tc>
@@ -3536,13 +3524,7 @@
               <w:rPr>
                 <w:lang w:val="en-CA"/>
               </w:rPr>
-              <w:t>,</w:t>
-            </w:r>
-            <w:r>
-              <w:rPr>
-                <w:lang w:val="en-CA"/>
-              </w:rPr>
-              <w:t xml:space="preserve"> </w:t>
+              <w:t xml:space="preserve">, </w:t>
             </w:r>
             <w:proofErr w:type="spellStart"/>
             <w:r>
@@ -3602,6 +3584,7 @@
                 <w:lang w:val="en-CA"/>
               </w:rPr>
             </w:pPr>
+            <w:bookmarkStart w:id="0" w:name="_GoBack"/>
             <w:r>
               <w:rPr>
                 <w:lang w:val="en-CA"/>
@@ -3624,13 +3607,7 @@
               <w:rPr>
                 <w:lang w:val="en-CA"/>
               </w:rPr>
-              <w:t>Presence validation</w:t>
-            </w:r>
-            <w:r>
-              <w:rPr>
-                <w:lang w:val="en-CA"/>
-              </w:rPr>
-              <w:t xml:space="preserve">: </w:t>
+              <w:t xml:space="preserve">Presence validation: </w:t>
             </w:r>
             <w:proofErr w:type="spellStart"/>
             <w:r>
@@ -3726,6 +3703,7 @@
               </w:rPr>
               <w:t xml:space="preserve"> with results</w:t>
             </w:r>
+            <w:bookmarkEnd w:id="0"/>
           </w:p>
         </w:tc>
       </w:tr>
@@ -3914,29 +3892,154 @@
           </w:p>
           <w:p>
             <w:pPr>
-              <w:rPr>
-                <w:lang w:val="en-CA"/>
-              </w:rPr>
-            </w:pPr>
-            <w:r>
-              <w:rPr>
-                <w:lang w:val="en-CA"/>
-              </w:rPr>
-              <w:t xml:space="preserve">Move track in </w:t>
-            </w:r>
-            <w:proofErr w:type="spellStart"/>
-            <w:r>
-              <w:rPr>
-                <w:lang w:val="en-CA"/>
-              </w:rPr>
-              <w:t>PlaylistTracks</w:t>
-            </w:r>
-            <w:proofErr w:type="spellEnd"/>
-            <w:r>
-              <w:rPr>
-                <w:lang w:val="en-CA"/>
-              </w:rPr>
-              <w:t>.</w:t>
+              <w:pStyle w:val="ListParagraph"/>
+              <w:numPr>
+                <w:ilvl w:val="0"/>
+                <w:numId w:val="5"/>
+              </w:numPr>
+              <w:rPr>
+                <w:lang w:val="en-CA"/>
+              </w:rPr>
+            </w:pPr>
+            <w:r>
+              <w:rPr>
+                <w:lang w:val="en-CA"/>
+              </w:rPr>
+              <w:t>Lookup the playlist id</w:t>
+            </w:r>
+          </w:p>
+          <w:p>
+            <w:pPr>
+              <w:pStyle w:val="ListParagraph"/>
+              <w:numPr>
+                <w:ilvl w:val="0"/>
+                <w:numId w:val="5"/>
+              </w:numPr>
+              <w:rPr>
+                <w:lang w:val="en-CA"/>
+              </w:rPr>
+            </w:pPr>
+            <w:r>
+              <w:rPr>
+                <w:lang w:val="en-CA"/>
+              </w:rPr>
+              <w:t xml:space="preserve">Lookup the </w:t>
+            </w:r>
+            <w:proofErr w:type="spellStart"/>
+            <w:r>
+              <w:rPr>
+                <w:lang w:val="en-CA"/>
+              </w:rPr>
+              <w:t>playlisttrack</w:t>
+            </w:r>
+            <w:proofErr w:type="spellEnd"/>
+          </w:p>
+          <w:p>
+            <w:pPr>
+              <w:pStyle w:val="ListParagraph"/>
+              <w:numPr>
+                <w:ilvl w:val="0"/>
+                <w:numId w:val="5"/>
+              </w:numPr>
+              <w:rPr>
+                <w:lang w:val="en-CA"/>
+              </w:rPr>
+            </w:pPr>
+            <w:r>
+              <w:rPr>
+                <w:lang w:val="en-CA"/>
+              </w:rPr>
+              <w:t>Up</w:t>
+            </w:r>
+          </w:p>
+          <w:p>
+            <w:pPr>
+              <w:pStyle w:val="ListParagraph"/>
+              <w:numPr>
+                <w:ilvl w:val="1"/>
+                <w:numId w:val="5"/>
+              </w:numPr>
+              <w:rPr>
+                <w:lang w:val="en-CA"/>
+              </w:rPr>
+            </w:pPr>
+            <w:r>
+              <w:rPr>
+                <w:lang w:val="en-CA"/>
+              </w:rPr>
+              <w:t>Actions required</w:t>
+            </w:r>
+          </w:p>
+          <w:p>
+            <w:pPr>
+              <w:pStyle w:val="ListParagraph"/>
+              <w:numPr>
+                <w:ilvl w:val="0"/>
+                <w:numId w:val="5"/>
+              </w:numPr>
+              <w:rPr>
+                <w:lang w:val="en-CA"/>
+              </w:rPr>
+            </w:pPr>
+            <w:r>
+              <w:rPr>
+                <w:lang w:val="en-CA"/>
+              </w:rPr>
+              <w:t>Down</w:t>
+            </w:r>
+          </w:p>
+          <w:p>
+            <w:pPr>
+              <w:pStyle w:val="ListParagraph"/>
+              <w:numPr>
+                <w:ilvl w:val="1"/>
+                <w:numId w:val="5"/>
+              </w:numPr>
+              <w:rPr>
+                <w:lang w:val="en-CA"/>
+              </w:rPr>
+            </w:pPr>
+            <w:r>
+              <w:rPr>
+                <w:lang w:val="en-CA"/>
+              </w:rPr>
+              <w:t>Actions required</w:t>
+            </w:r>
+          </w:p>
+          <w:p>
+            <w:pPr>
+              <w:pStyle w:val="ListParagraph"/>
+              <w:numPr>
+                <w:ilvl w:val="0"/>
+                <w:numId w:val="5"/>
+              </w:numPr>
+              <w:rPr>
+                <w:lang w:val="en-CA"/>
+              </w:rPr>
+            </w:pPr>
+            <w:r>
+              <w:rPr>
+                <w:lang w:val="en-CA"/>
+              </w:rPr>
+              <w:t>Update to database</w:t>
+            </w:r>
+          </w:p>
+          <w:p>
+            <w:pPr>
+              <w:pStyle w:val="ListParagraph"/>
+              <w:numPr>
+                <w:ilvl w:val="0"/>
+                <w:numId w:val="5"/>
+              </w:numPr>
+              <w:rPr>
+                <w:lang w:val="en-CA"/>
+              </w:rPr>
+            </w:pPr>
+            <w:r>
+              <w:rPr>
+                <w:lang w:val="en-CA"/>
+              </w:rPr>
+              <w:t>Save changes</w:t>
             </w:r>
           </w:p>
           <w:p>
@@ -4477,7 +4580,19 @@
               <w:rPr>
                 <w:lang w:val="en-CA"/>
               </w:rPr>
-              <w:t>MoveTrack</w:t>
+              <w:t>Delete</w:t>
+            </w:r>
+            <w:r>
+              <w:rPr>
+                <w:lang w:val="en-CA"/>
+              </w:rPr>
+              <w:t>Track</w:t>
+            </w:r>
+            <w:r>
+              <w:rPr>
+                <w:lang w:val="en-CA"/>
+              </w:rPr>
+              <w:t>s</w:t>
             </w:r>
             <w:proofErr w:type="spellEnd"/>
             <w:r>
@@ -4537,6 +4652,12 @@
               <w:rPr>
                 <w:lang w:val="en-CA"/>
               </w:rPr>
+              <w:t>s</w:t>
+            </w:r>
+            <w:r>
+              <w:rPr>
+                <w:lang w:val="en-CA"/>
+              </w:rPr>
               <w:t>todelete</w:t>
             </w:r>
             <w:proofErr w:type="spellEnd"/>
@@ -4628,8 +4749,6 @@
               </w:rPr>
               <w:t>, string username)</w:t>
             </w:r>
-            <w:bookmarkStart w:id="0" w:name="_GoBack"/>
-            <w:bookmarkEnd w:id="0"/>
           </w:p>
           <w:p>
             <w:pPr>
@@ -5117,6 +5236,119 @@
     </w:lvl>
   </w:abstractNum>
   <w:abstractNum w:abstractNumId="3" w15:restartNumberingAfterBreak="0">
+    <w:nsid w:val="268A48D0"/>
+    <w:multiLevelType w:val="hybridMultilevel"/>
+    <w:tmpl w:val="544A33DE"/>
+    <w:lvl w:ilvl="0" w:tplc="04090001">
+      <w:start w:val="1"/>
+      <w:numFmt w:val="bullet"/>
+      <w:lvlText w:val=""/>
+      <w:lvlJc w:val="left"/>
+      <w:pPr>
+        <w:ind w:left="720" w:hanging="360"/>
+      </w:pPr>
+      <w:rPr>
+        <w:rFonts w:ascii="Symbol" w:hAnsi="Symbol" w:hint="default"/>
+      </w:rPr>
+    </w:lvl>
+    <w:lvl w:ilvl="1" w:tplc="04090003">
+      <w:start w:val="1"/>
+      <w:numFmt w:val="bullet"/>
+      <w:lvlText w:val="o"/>
+      <w:lvlJc w:val="left"/>
+      <w:pPr>
+        <w:ind w:left="1440" w:hanging="360"/>
+      </w:pPr>
+      <w:rPr>
+        <w:rFonts w:ascii="Courier New" w:hAnsi="Courier New" w:cs="Courier New" w:hint="default"/>
+      </w:rPr>
+    </w:lvl>
+    <w:lvl w:ilvl="2" w:tplc="04090005" w:tentative="1">
+      <w:start w:val="1"/>
+      <w:numFmt w:val="bullet"/>
+      <w:lvlText w:val=""/>
+      <w:lvlJc w:val="left"/>
+      <w:pPr>
+        <w:ind w:left="2160" w:hanging="360"/>
+      </w:pPr>
+      <w:rPr>
+        <w:rFonts w:ascii="Wingdings" w:hAnsi="Wingdings" w:hint="default"/>
+      </w:rPr>
+    </w:lvl>
+    <w:lvl w:ilvl="3" w:tplc="04090001" w:tentative="1">
+      <w:start w:val="1"/>
+      <w:numFmt w:val="bullet"/>
+      <w:lvlText w:val=""/>
+      <w:lvlJc w:val="left"/>
+      <w:pPr>
+        <w:ind w:left="2880" w:hanging="360"/>
+      </w:pPr>
+      <w:rPr>
+        <w:rFonts w:ascii="Symbol" w:hAnsi="Symbol" w:hint="default"/>
+      </w:rPr>
+    </w:lvl>
+    <w:lvl w:ilvl="4" w:tplc="04090003" w:tentative="1">
+      <w:start w:val="1"/>
+      <w:numFmt w:val="bullet"/>
+      <w:lvlText w:val="o"/>
+      <w:lvlJc w:val="left"/>
+      <w:pPr>
+        <w:ind w:left="3600" w:hanging="360"/>
+      </w:pPr>
+      <w:rPr>
+        <w:rFonts w:ascii="Courier New" w:hAnsi="Courier New" w:cs="Courier New" w:hint="default"/>
+      </w:rPr>
+    </w:lvl>
+    <w:lvl w:ilvl="5" w:tplc="04090005" w:tentative="1">
+      <w:start w:val="1"/>
+      <w:numFmt w:val="bullet"/>
+      <w:lvlText w:val=""/>
+      <w:lvlJc w:val="left"/>
+      <w:pPr>
+        <w:ind w:left="4320" w:hanging="360"/>
+      </w:pPr>
+      <w:rPr>
+        <w:rFonts w:ascii="Wingdings" w:hAnsi="Wingdings" w:hint="default"/>
+      </w:rPr>
+    </w:lvl>
+    <w:lvl w:ilvl="6" w:tplc="04090001" w:tentative="1">
+      <w:start w:val="1"/>
+      <w:numFmt w:val="bullet"/>
+      <w:lvlText w:val=""/>
+      <w:lvlJc w:val="left"/>
+      <w:pPr>
+        <w:ind w:left="5040" w:hanging="360"/>
+      </w:pPr>
+      <w:rPr>
+        <w:rFonts w:ascii="Symbol" w:hAnsi="Symbol" w:hint="default"/>
+      </w:rPr>
+    </w:lvl>
+    <w:lvl w:ilvl="7" w:tplc="04090003" w:tentative="1">
+      <w:start w:val="1"/>
+      <w:numFmt w:val="bullet"/>
+      <w:lvlText w:val="o"/>
+      <w:lvlJc w:val="left"/>
+      <w:pPr>
+        <w:ind w:left="5760" w:hanging="360"/>
+      </w:pPr>
+      <w:rPr>
+        <w:rFonts w:ascii="Courier New" w:hAnsi="Courier New" w:cs="Courier New" w:hint="default"/>
+      </w:rPr>
+    </w:lvl>
+    <w:lvl w:ilvl="8" w:tplc="04090005" w:tentative="1">
+      <w:start w:val="1"/>
+      <w:numFmt w:val="bullet"/>
+      <w:lvlText w:val=""/>
+      <w:lvlJc w:val="left"/>
+      <w:pPr>
+        <w:ind w:left="6480" w:hanging="360"/>
+      </w:pPr>
+      <w:rPr>
+        <w:rFonts w:ascii="Wingdings" w:hAnsi="Wingdings" w:hint="default"/>
+      </w:rPr>
+    </w:lvl>
+  </w:abstractNum>
+  <w:abstractNum w:abstractNumId="4" w15:restartNumberingAfterBreak="0">
     <w:nsid w:val="63087935"/>
     <w:multiLevelType w:val="hybridMultilevel"/>
     <w:tmpl w:val="8E6E85C0"/>
@@ -5233,13 +5465,16 @@
     <w:abstractNumId w:val="0"/>
   </w:num>
   <w:num w:numId="2">
-    <w:abstractNumId w:val="3"/>
+    <w:abstractNumId w:val="4"/>
   </w:num>
   <w:num w:numId="3">
     <w:abstractNumId w:val="1"/>
   </w:num>
   <w:num w:numId="4">
     <w:abstractNumId w:val="2"/>
+  </w:num>
+  <w:num w:numId="5">
+    <w:abstractNumId w:val="3"/>
   </w:num>
 </w:numbering>
 </file>

</xml_diff>